<commit_message>
Zo, een hoop spul wat moet worden gecommit
</commit_message>
<xml_diff>
--- a/Documentatie/Ontwerpdocument.docx
+++ b/Documentatie/Ontwerpdocument.docx
@@ -10,6 +10,7 @@
           <w:docPartUnique/>
         </w:docPartObj>
       </w:sdtPr>
+      <w:sdtEndPr/>
       <w:sdtContent>
         <w:p>
           <w:r>
@@ -132,6 +133,7 @@
                                     <w:dataBinding w:prefixMappings="xmlns:ns0='http://purl.org/dc/elements/1.1/' xmlns:ns1='http://schemas.openxmlformats.org/package/2006/metadata/core-properties' " w:xpath="/ns1:coreProperties[1]/ns0:creator[1]" w:storeItemID="{6C3C8BC8-F283-45AE-878A-BAB7291924A1}"/>
                                     <w:text/>
                                   </w:sdtPr>
+                                  <w:sdtEndPr/>
                                   <w:sdtContent>
                                     <w:p>
                                       <w:pPr>
@@ -172,6 +174,7 @@
                                       <w:dataBinding w:prefixMappings="xmlns:ns0='http://schemas.openxmlformats.org/officeDocument/2006/extended-properties' " w:xpath="/ns0:Properties[1]/ns0:Company[1]" w:storeItemID="{6668398D-A668-4E3E-A5EB-62B293D839F1}"/>
                                       <w:text/>
                                     </w:sdtPr>
+                                    <w:sdtEndPr/>
                                     <w:sdtContent>
                                       <w:r>
                                         <w:rPr>
@@ -199,6 +202,7 @@
                                       <w:dataBinding w:prefixMappings="xmlns:ns0='http://schemas.microsoft.com/office/2006/coverPageProps' " w:xpath="/ns0:CoverPageProperties[1]/ns0:CompanyAddress[1]" w:storeItemID="{55AF091B-3C7A-41E3-B477-F2FDAA23CFDA}"/>
                                       <w:text/>
                                     </w:sdtPr>
+                                    <w:sdtEndPr/>
                                     <w:sdtContent>
                                       <w:r>
                                         <w:rPr>
@@ -268,6 +272,7 @@
                                     <w:dataBinding w:prefixMappings="xmlns:ns0='http://purl.org/dc/elements/1.1/' xmlns:ns1='http://schemas.openxmlformats.org/package/2006/metadata/core-properties' " w:xpath="/ns1:coreProperties[1]/ns0:title[1]" w:storeItemID="{6C3C8BC8-F283-45AE-878A-BAB7291924A1}"/>
                                     <w:text/>
                                   </w:sdtPr>
+                                  <w:sdtEndPr/>
                                   <w:sdtContent>
                                     <w:p>
                                       <w:pPr>
@@ -333,6 +338,7 @@
                               <w:dataBinding w:prefixMappings="xmlns:ns0='http://purl.org/dc/elements/1.1/' xmlns:ns1='http://schemas.openxmlformats.org/package/2006/metadata/core-properties' " w:xpath="/ns1:coreProperties[1]/ns0:creator[1]" w:storeItemID="{6C3C8BC8-F283-45AE-878A-BAB7291924A1}"/>
                               <w:text/>
                             </w:sdtPr>
+                            <w:sdtEndPr/>
                             <w:sdtContent>
                               <w:p>
                                 <w:pPr>
@@ -373,6 +379,7 @@
                                 <w:dataBinding w:prefixMappings="xmlns:ns0='http://schemas.openxmlformats.org/officeDocument/2006/extended-properties' " w:xpath="/ns0:Properties[1]/ns0:Company[1]" w:storeItemID="{6668398D-A668-4E3E-A5EB-62B293D839F1}"/>
                                 <w:text/>
                               </w:sdtPr>
+                              <w:sdtEndPr/>
                               <w:sdtContent>
                                 <w:r>
                                   <w:rPr>
@@ -400,6 +407,7 @@
                                 <w:dataBinding w:prefixMappings="xmlns:ns0='http://schemas.microsoft.com/office/2006/coverPageProps' " w:xpath="/ns0:CoverPageProperties[1]/ns0:CompanyAddress[1]" w:storeItemID="{55AF091B-3C7A-41E3-B477-F2FDAA23CFDA}"/>
                                 <w:text/>
                               </w:sdtPr>
+                              <w:sdtEndPr/>
                               <w:sdtContent>
                                 <w:r>
                                   <w:rPr>
@@ -435,6 +443,7 @@
                               <w:dataBinding w:prefixMappings="xmlns:ns0='http://purl.org/dc/elements/1.1/' xmlns:ns1='http://schemas.openxmlformats.org/package/2006/metadata/core-properties' " w:xpath="/ns1:coreProperties[1]/ns0:title[1]" w:storeItemID="{6C3C8BC8-F283-45AE-878A-BAB7291924A1}"/>
                               <w:text/>
                             </w:sdtPr>
+                            <w:sdtEndPr/>
                             <w:sdtContent>
                               <w:p>
                                 <w:pPr>
@@ -480,6 +489,13 @@
     </w:sdt>
     <w:sdt>
       <w:sdtPr>
+        <w:rPr>
+          <w:caps w:val="0"/>
+          <w:color w:val="auto"/>
+          <w:spacing w:val="0"/>
+          <w:sz w:val="20"/>
+          <w:szCs w:val="20"/>
+        </w:rPr>
         <w:id w:val="1441491723"/>
         <w:docPartObj>
           <w:docPartGallery w:val="Table of Contents"/>
@@ -490,11 +506,6 @@
         <w:rPr>
           <w:b/>
           <w:bCs/>
-          <w:caps w:val="0"/>
-          <w:color w:val="auto"/>
-          <w:spacing w:val="0"/>
-          <w:sz w:val="20"/>
-          <w:szCs w:val="20"/>
         </w:rPr>
       </w:sdtEndPr>
       <w:sdtContent>
@@ -503,12 +514,7 @@
             <w:pStyle w:val="Kopvaninhoudsopgave"/>
           </w:pPr>
           <w:r>
-            <w:t>Inhoudsopgav</w:t>
-          </w:r>
-          <w:bookmarkStart w:id="0" w:name="_GoBack"/>
-          <w:bookmarkEnd w:id="0"/>
-          <w:r>
-            <w:t>e</w:t>
+            <w:t>Inhoudsopgave</w:t>
           </w:r>
         </w:p>
         <w:p>
@@ -966,10 +972,26 @@
       <w:pPr>
         <w:pStyle w:val="Kop1"/>
       </w:pPr>
-      <w:bookmarkStart w:id="1" w:name="_Toc485669929"/>
+      <w:bookmarkStart w:id="0" w:name="_Toc485669929"/>
       <w:r>
         <w:lastRenderedPageBreak/>
         <w:t>Begrippen</w:t>
+      </w:r>
+      <w:bookmarkEnd w:id="0"/>
+    </w:p>
+    <w:p>
+      <w:r>
+        <w:br w:type="page"/>
+      </w:r>
+    </w:p>
+    <w:p>
+      <w:pPr>
+        <w:pStyle w:val="Kop1"/>
+      </w:pPr>
+      <w:bookmarkStart w:id="1" w:name="_Toc485669930"/>
+      <w:r>
+        <w:lastRenderedPageBreak/>
+        <w:t>Inleiding</w:t>
       </w:r>
       <w:bookmarkEnd w:id="1"/>
     </w:p>
@@ -982,14 +1004,75 @@
       <w:pPr>
         <w:pStyle w:val="Kop1"/>
       </w:pPr>
-      <w:bookmarkStart w:id="2" w:name="_Toc485669930"/>
+      <w:bookmarkStart w:id="2" w:name="_Toc485669931"/>
       <w:r>
         <w:lastRenderedPageBreak/>
-        <w:t>Inleiding</w:t>
+        <w:t>Architectuur</w:t>
       </w:r>
       <w:bookmarkEnd w:id="2"/>
     </w:p>
     <w:p>
+      <w:r>
+        <w:rPr>
+          <w:noProof/>
+        </w:rPr>
+        <w:drawing>
+          <wp:anchor distT="0" distB="0" distL="114300" distR="114300" simplePos="0" relativeHeight="251660288" behindDoc="0" locked="0" layoutInCell="1" allowOverlap="1">
+            <wp:simplePos x="0" y="0"/>
+            <wp:positionH relativeFrom="column">
+              <wp:posOffset>-635</wp:posOffset>
+            </wp:positionH>
+            <wp:positionV relativeFrom="paragraph">
+              <wp:posOffset>62230</wp:posOffset>
+            </wp:positionV>
+            <wp:extent cx="1097280" cy="3699401"/>
+            <wp:effectExtent l="0" t="0" r="7620" b="0"/>
+            <wp:wrapSquare wrapText="bothSides"/>
+            <wp:docPr id="1" name="Afbeelding 1" descr="C:\Users\laura\AppData\Local\Microsoft\Windows\INetCache\Content.Word\Live Performance Architectuur.png"/>
+            <wp:cNvGraphicFramePr>
+              <a:graphicFrameLocks xmlns:a="http://schemas.openxmlformats.org/drawingml/2006/main" noChangeAspect="1"/>
+            </wp:cNvGraphicFramePr>
+            <a:graphic xmlns:a="http://schemas.openxmlformats.org/drawingml/2006/main">
+              <a:graphicData uri="http://schemas.openxmlformats.org/drawingml/2006/picture">
+                <pic:pic xmlns:pic="http://schemas.openxmlformats.org/drawingml/2006/picture">
+                  <pic:nvPicPr>
+                    <pic:cNvPr id="0" name="Picture 1" descr="C:\Users\laura\AppData\Local\Microsoft\Windows\INetCache\Content.Word\Live Performance Architectuur.png"/>
+                    <pic:cNvPicPr>
+                      <a:picLocks noChangeAspect="1" noChangeArrowheads="1"/>
+                    </pic:cNvPicPr>
+                  </pic:nvPicPr>
+                  <pic:blipFill>
+                    <a:blip r:embed="rId6">
+                      <a:extLst>
+                        <a:ext uri="{28A0092B-C50C-407E-A947-70E740481C1C}">
+                          <a14:useLocalDpi xmlns:a14="http://schemas.microsoft.com/office/drawing/2010/main" val="0"/>
+                        </a:ext>
+                      </a:extLst>
+                    </a:blip>
+                    <a:srcRect/>
+                    <a:stretch>
+                      <a:fillRect/>
+                    </a:stretch>
+                  </pic:blipFill>
+                  <pic:spPr bwMode="auto">
+                    <a:xfrm>
+                      <a:off x="0" y="0"/>
+                      <a:ext cx="1097280" cy="3699401"/>
+                    </a:xfrm>
+                    <a:prstGeom prst="rect">
+                      <a:avLst/>
+                    </a:prstGeom>
+                    <a:noFill/>
+                    <a:ln>
+                      <a:noFill/>
+                    </a:ln>
+                  </pic:spPr>
+                </pic:pic>
+              </a:graphicData>
+            </a:graphic>
+          </wp:anchor>
+        </w:drawing>
+      </w:r>
       <w:r>
         <w:br w:type="page"/>
       </w:r>
@@ -998,14 +1081,67 @@
       <w:pPr>
         <w:pStyle w:val="Kop1"/>
       </w:pPr>
-      <w:bookmarkStart w:id="3" w:name="_Toc485669931"/>
+      <w:bookmarkStart w:id="3" w:name="_Toc485669932"/>
       <w:r>
         <w:lastRenderedPageBreak/>
-        <w:t>Architectuur</w:t>
+        <w:t>Databaseontwerp</w:t>
       </w:r>
       <w:bookmarkEnd w:id="3"/>
     </w:p>
     <w:p>
+      <w:r>
+        <w:rPr>
+          <w:noProof/>
+        </w:rPr>
+        <w:drawing>
+          <wp:inline distT="0" distB="0" distL="0" distR="0">
+            <wp:extent cx="5760720" cy="4612005"/>
+            <wp:effectExtent l="0" t="0" r="0" b="0"/>
+            <wp:docPr id="3" name="Afbeelding 3" descr="C:\Users\laura\AppData\Local\Microsoft\Windows\INetCache\Content.Word\Databaseontwerp.png"/>
+            <wp:cNvGraphicFramePr>
+              <a:graphicFrameLocks xmlns:a="http://schemas.openxmlformats.org/drawingml/2006/main" noChangeAspect="1"/>
+            </wp:cNvGraphicFramePr>
+            <a:graphic xmlns:a="http://schemas.openxmlformats.org/drawingml/2006/main">
+              <a:graphicData uri="http://schemas.openxmlformats.org/drawingml/2006/picture">
+                <pic:pic xmlns:pic="http://schemas.openxmlformats.org/drawingml/2006/picture">
+                  <pic:nvPicPr>
+                    <pic:cNvPr id="0" name="Picture 5" descr="C:\Users\laura\AppData\Local\Microsoft\Windows\INetCache\Content.Word\Databaseontwerp.png"/>
+                    <pic:cNvPicPr>
+                      <a:picLocks noChangeAspect="1" noChangeArrowheads="1"/>
+                    </pic:cNvPicPr>
+                  </pic:nvPicPr>
+                  <pic:blipFill>
+                    <a:blip r:embed="rId7">
+                      <a:extLst>
+                        <a:ext uri="{28A0092B-C50C-407E-A947-70E740481C1C}">
+                          <a14:useLocalDpi xmlns:a14="http://schemas.microsoft.com/office/drawing/2010/main" val="0"/>
+                        </a:ext>
+                      </a:extLst>
+                    </a:blip>
+                    <a:srcRect/>
+                    <a:stretch>
+                      <a:fillRect/>
+                    </a:stretch>
+                  </pic:blipFill>
+                  <pic:spPr bwMode="auto">
+                    <a:xfrm>
+                      <a:off x="0" y="0"/>
+                      <a:ext cx="5760720" cy="4612005"/>
+                    </a:xfrm>
+                    <a:prstGeom prst="rect">
+                      <a:avLst/>
+                    </a:prstGeom>
+                    <a:noFill/>
+                    <a:ln>
+                      <a:noFill/>
+                    </a:ln>
+                  </pic:spPr>
+                </pic:pic>
+              </a:graphicData>
+            </a:graphic>
+          </wp:inline>
+        </w:drawing>
+      </w:r>
       <w:r>
         <w:br w:type="page"/>
       </w:r>
@@ -1014,28 +1150,80 @@
       <w:pPr>
         <w:pStyle w:val="Kop1"/>
       </w:pPr>
-      <w:bookmarkStart w:id="4" w:name="_Toc485669932"/>
+      <w:bookmarkStart w:id="4" w:name="_Toc485669933"/>
+      <w:bookmarkStart w:id="5" w:name="_GoBack"/>
       <w:r>
+        <w:rPr>
+          <w:noProof/>
+        </w:rPr>
         <w:lastRenderedPageBreak/>
-        <w:t>Databaseontwerp</w:t>
+        <w:drawing>
+          <wp:anchor distT="0" distB="0" distL="114300" distR="114300" simplePos="0" relativeHeight="251661312" behindDoc="0" locked="0" layoutInCell="1" allowOverlap="1">
+            <wp:simplePos x="0" y="0"/>
+            <wp:positionH relativeFrom="column">
+              <wp:posOffset>-869315</wp:posOffset>
+            </wp:positionH>
+            <wp:positionV relativeFrom="paragraph">
+              <wp:posOffset>327025</wp:posOffset>
+            </wp:positionV>
+            <wp:extent cx="7520305" cy="7152640"/>
+            <wp:effectExtent l="0" t="0" r="4445" b="0"/>
+            <wp:wrapSquare wrapText="bothSides"/>
+            <wp:docPr id="4" name="Afbeelding 4"/>
+            <wp:cNvGraphicFramePr>
+              <a:graphicFrameLocks xmlns:a="http://schemas.openxmlformats.org/drawingml/2006/main" noChangeAspect="1"/>
+            </wp:cNvGraphicFramePr>
+            <a:graphic xmlns:a="http://schemas.openxmlformats.org/drawingml/2006/main">
+              <a:graphicData uri="http://schemas.openxmlformats.org/drawingml/2006/picture">
+                <pic:pic xmlns:pic="http://schemas.openxmlformats.org/drawingml/2006/picture">
+                  <pic:nvPicPr>
+                    <pic:cNvPr id="0" name="Picture 7" descr="C:\Users\laura\AppData\Local\Microsoft\Windows\INetCache\Content.Word\Klassendiagram.png"/>
+                    <pic:cNvPicPr>
+                      <a:picLocks noChangeAspect="1" noChangeArrowheads="1"/>
+                    </pic:cNvPicPr>
+                  </pic:nvPicPr>
+                  <pic:blipFill>
+                    <a:blip r:embed="rId8">
+                      <a:extLst>
+                        <a:ext uri="{28A0092B-C50C-407E-A947-70E740481C1C}">
+                          <a14:useLocalDpi xmlns:a14="http://schemas.microsoft.com/office/drawing/2010/main" val="0"/>
+                        </a:ext>
+                      </a:extLst>
+                    </a:blip>
+                    <a:stretch>
+                      <a:fillRect/>
+                    </a:stretch>
+                  </pic:blipFill>
+                  <pic:spPr bwMode="auto">
+                    <a:xfrm>
+                      <a:off x="0" y="0"/>
+                      <a:ext cx="7520305" cy="7152640"/>
+                    </a:xfrm>
+                    <a:prstGeom prst="rect">
+                      <a:avLst/>
+                    </a:prstGeom>
+                    <a:noFill/>
+                    <a:ln>
+                      <a:noFill/>
+                    </a:ln>
+                  </pic:spPr>
+                </pic:pic>
+              </a:graphicData>
+            </a:graphic>
+            <wp14:sizeRelH relativeFrom="margin">
+              <wp14:pctWidth>0</wp14:pctWidth>
+            </wp14:sizeRelH>
+            <wp14:sizeRelV relativeFrom="margin">
+              <wp14:pctHeight>0</wp14:pctHeight>
+            </wp14:sizeRelV>
+          </wp:anchor>
+        </w:drawing>
+      </w:r>
+      <w:bookmarkEnd w:id="5"/>
+      <w:r>
+        <w:t>Klassendiagram</w:t>
       </w:r>
       <w:bookmarkEnd w:id="4"/>
-    </w:p>
-    <w:p>
-      <w:r>
-        <w:br w:type="page"/>
-      </w:r>
-    </w:p>
-    <w:p>
-      <w:pPr>
-        <w:pStyle w:val="Kop1"/>
-      </w:pPr>
-      <w:bookmarkStart w:id="5" w:name="_Toc485669933"/>
-      <w:r>
-        <w:lastRenderedPageBreak/>
-        <w:t>Klassendiagram</w:t>
-      </w:r>
-      <w:bookmarkEnd w:id="5"/>
     </w:p>
     <w:p>
       <w:r>
@@ -2422,7 +2610,7 @@
 </file>
 
 <file path=customXml/itemProps2.xml><?xml version="1.0" encoding="utf-8"?>
-<ds:datastoreItem xmlns:ds="http://schemas.openxmlformats.org/officeDocument/2006/customXml" ds:itemID="{793892F5-78E1-40AF-8CAD-367C985CADFB}">
+<ds:datastoreItem xmlns:ds="http://schemas.openxmlformats.org/officeDocument/2006/customXml" ds:itemID="{7A487CDD-6017-433F-B974-C6EA7592D3E8}">
   <ds:schemaRefs>
     <ds:schemaRef ds:uri="http://schemas.openxmlformats.org/officeDocument/2006/bibliography"/>
   </ds:schemaRefs>

</xml_diff>